<commit_message>
login dans setup selon code YM et appel dans readM720 - erreur
</commit_message>
<xml_diff>
--- a/Python/Autre/PV Count_Converter.docx
+++ b/Python/Autre/PV Count_Converter.docx
@@ -94,7 +94,7 @@
             </w:rPr>
             <w:fldChar w:fldCharType="separate"/>
           </w:r>
-          <w:hyperlink w:anchor="_Toc2599413" w:history="1">
+          <w:hyperlink w:anchor="_Toc9606654" w:history="1">
             <w:r>
               <w:rPr>
                 <w:rStyle w:val="Lienhypertexte"/>
@@ -121,7 +121,7 @@
                 <w:noProof/>
                 <w:webHidden/>
               </w:rPr>
-              <w:instrText xml:space="preserve"> PAGEREF _Toc2599413 \h </w:instrText>
+              <w:instrText xml:space="preserve"> PAGEREF _Toc9606654 \h </w:instrText>
             </w:r>
             <w:r>
               <w:rPr>
@@ -164,7 +164,7 @@
               <w:lang w:eastAsia="fr-CH"/>
             </w:rPr>
           </w:pPr>
-          <w:hyperlink w:anchor="_Toc2599414" w:history="1">
+          <w:hyperlink w:anchor="_Toc9606655" w:history="1">
             <w:r>
               <w:rPr>
                 <w:rStyle w:val="Lienhypertexte"/>
@@ -191,7 +191,7 @@
                 <w:noProof/>
                 <w:webHidden/>
               </w:rPr>
-              <w:instrText xml:space="preserve"> PAGEREF _Toc2599414 \h </w:instrText>
+              <w:instrText xml:space="preserve"> PAGEREF _Toc9606655 \h </w:instrText>
             </w:r>
             <w:r>
               <w:rPr>
@@ -234,7 +234,7 @@
               <w:lang w:eastAsia="fr-CH"/>
             </w:rPr>
           </w:pPr>
-          <w:hyperlink w:anchor="_Toc2599415" w:history="1">
+          <w:hyperlink w:anchor="_Toc9606656" w:history="1">
             <w:r>
               <w:rPr>
                 <w:rStyle w:val="Lienhypertexte"/>
@@ -261,7 +261,7 @@
                 <w:noProof/>
                 <w:webHidden/>
               </w:rPr>
-              <w:instrText xml:space="preserve"> PAGEREF _Toc2599415 \h </w:instrText>
+              <w:instrText xml:space="preserve"> PAGEREF _Toc9606656 \h </w:instrText>
             </w:r>
             <w:r>
               <w:rPr>
@@ -304,7 +304,7 @@
               <w:lang w:eastAsia="fr-CH"/>
             </w:rPr>
           </w:pPr>
-          <w:hyperlink w:anchor="_Toc2599416" w:history="1">
+          <w:hyperlink w:anchor="_Toc9606657" w:history="1">
             <w:r>
               <w:rPr>
                 <w:rStyle w:val="Lienhypertexte"/>
@@ -331,7 +331,147 @@
                 <w:noProof/>
                 <w:webHidden/>
               </w:rPr>
-              <w:instrText xml:space="preserve"> PAGEREF _Toc2599416 \h </w:instrText>
+              <w:instrText xml:space="preserve"> PAGEREF _Toc9606657 \h </w:instrText>
+            </w:r>
+            <w:r>
+              <w:rPr>
+                <w:noProof/>
+                <w:webHidden/>
+              </w:rPr>
+            </w:r>
+            <w:r>
+              <w:rPr>
+                <w:noProof/>
+                <w:webHidden/>
+              </w:rPr>
+              <w:fldChar w:fldCharType="separate"/>
+            </w:r>
+            <w:r>
+              <w:rPr>
+                <w:noProof/>
+                <w:webHidden/>
+              </w:rPr>
+              <w:t>3</w:t>
+            </w:r>
+            <w:r>
+              <w:rPr>
+                <w:noProof/>
+                <w:webHidden/>
+              </w:rPr>
+              <w:fldChar w:fldCharType="end"/>
+            </w:r>
+          </w:hyperlink>
+        </w:p>
+        <w:p>
+          <w:pPr>
+            <w:pStyle w:val="TM1"/>
+            <w:tabs>
+              <w:tab w:val="right" w:leader="dot" w:pos="9062"/>
+            </w:tabs>
+            <w:rPr>
+              <w:rFonts w:eastAsiaTheme="minorEastAsia"/>
+              <w:noProof/>
+              <w:lang w:eastAsia="fr-CH"/>
+            </w:rPr>
+          </w:pPr>
+          <w:hyperlink w:anchor="_Toc9606658" w:history="1">
+            <w:r>
+              <w:rPr>
+                <w:rStyle w:val="Lienhypertexte"/>
+                <w:noProof/>
+              </w:rPr>
+              <w:t>PV du 15.03.2019</w:t>
+            </w:r>
+            <w:r>
+              <w:rPr>
+                <w:noProof/>
+                <w:webHidden/>
+              </w:rPr>
+              <w:tab/>
+            </w:r>
+            <w:r>
+              <w:rPr>
+                <w:noProof/>
+                <w:webHidden/>
+              </w:rPr>
+              <w:fldChar w:fldCharType="begin"/>
+            </w:r>
+            <w:r>
+              <w:rPr>
+                <w:noProof/>
+                <w:webHidden/>
+              </w:rPr>
+              <w:instrText xml:space="preserve"> PAGEREF _Toc9606658 \h </w:instrText>
+            </w:r>
+            <w:r>
+              <w:rPr>
+                <w:noProof/>
+                <w:webHidden/>
+              </w:rPr>
+            </w:r>
+            <w:r>
+              <w:rPr>
+                <w:noProof/>
+                <w:webHidden/>
+              </w:rPr>
+              <w:fldChar w:fldCharType="separate"/>
+            </w:r>
+            <w:r>
+              <w:rPr>
+                <w:noProof/>
+                <w:webHidden/>
+              </w:rPr>
+              <w:t>3</w:t>
+            </w:r>
+            <w:r>
+              <w:rPr>
+                <w:noProof/>
+                <w:webHidden/>
+              </w:rPr>
+              <w:fldChar w:fldCharType="end"/>
+            </w:r>
+          </w:hyperlink>
+        </w:p>
+        <w:p>
+          <w:pPr>
+            <w:pStyle w:val="TM1"/>
+            <w:tabs>
+              <w:tab w:val="right" w:leader="dot" w:pos="9062"/>
+            </w:tabs>
+            <w:rPr>
+              <w:rFonts w:eastAsiaTheme="minorEastAsia"/>
+              <w:noProof/>
+              <w:lang w:eastAsia="fr-CH"/>
+            </w:rPr>
+          </w:pPr>
+          <w:hyperlink w:anchor="_Toc9606659" w:history="1">
+            <w:r>
+              <w:rPr>
+                <w:rStyle w:val="Lienhypertexte"/>
+                <w:noProof/>
+              </w:rPr>
+              <w:t>PV du 29.03.2019</w:t>
+            </w:r>
+            <w:r>
+              <w:rPr>
+                <w:noProof/>
+                <w:webHidden/>
+              </w:rPr>
+              <w:tab/>
+            </w:r>
+            <w:r>
+              <w:rPr>
+                <w:noProof/>
+                <w:webHidden/>
+              </w:rPr>
+              <w:fldChar w:fldCharType="begin"/>
+            </w:r>
+            <w:r>
+              <w:rPr>
+                <w:noProof/>
+                <w:webHidden/>
+              </w:rPr>
+              <w:instrText xml:space="preserve"> PAGEREF _Toc9606659 \h </w:instrText>
             </w:r>
             <w:r>
               <w:rPr>
@@ -417,7 +557,7 @@
       <w:pPr>
         <w:pStyle w:val="Titre1"/>
       </w:pPr>
-      <w:bookmarkStart w:id="0" w:name="_Toc2599413"/>
+      <w:bookmarkStart w:id="0" w:name="_Toc9606654"/>
       <w:r>
         <w:t>PV du 18.01.19</w:t>
       </w:r>
@@ -634,7 +774,7 @@
       <w:pPr>
         <w:pStyle w:val="Titre1"/>
       </w:pPr>
-      <w:bookmarkStart w:id="1" w:name="_Toc2599414"/>
+      <w:bookmarkStart w:id="1" w:name="_Toc9606655"/>
       <w:r>
         <w:t>PV du 22.02.19</w:t>
       </w:r>
@@ -720,7 +860,7 @@
       <w:pPr>
         <w:pStyle w:val="Titre1"/>
       </w:pPr>
-      <w:bookmarkStart w:id="2" w:name="_Toc2599415"/>
+      <w:bookmarkStart w:id="2" w:name="_Toc9606656"/>
       <w:r>
         <w:t>PV du 27-28.02.2019</w:t>
       </w:r>
@@ -794,7 +934,7 @@
       <w:pPr>
         <w:pStyle w:val="Titre1"/>
       </w:pPr>
-      <w:bookmarkStart w:id="3" w:name="_Toc2599416"/>
+      <w:bookmarkStart w:id="3" w:name="_Toc9606657"/>
       <w:r>
         <w:t>PV du 04.03.2019</w:t>
       </w:r>
@@ -877,9 +1017,11 @@
       <w:pPr>
         <w:pStyle w:val="Titre1"/>
       </w:pPr>
+      <w:bookmarkStart w:id="4" w:name="_Toc9606658"/>
       <w:r>
         <w:t>PV du 15.03.2019</w:t>
       </w:r>
+      <w:bookmarkEnd w:id="4"/>
     </w:p>
     <w:p>
       <w:r>
@@ -912,9 +1054,11 @@
       <w:pPr>
         <w:pStyle w:val="Titre1"/>
       </w:pPr>
+      <w:bookmarkStart w:id="5" w:name="_Toc9606659"/>
       <w:r>
         <w:t>PV du 29.03.2019</w:t>
       </w:r>
+      <w:bookmarkEnd w:id="5"/>
     </w:p>
     <w:p>
       <w:r>
@@ -933,9 +1077,55 @@
       <w:r>
         <w:t>.</w:t>
       </w:r>
-      <w:bookmarkStart w:id="4" w:name="_GoBack"/>
-      <w:bookmarkEnd w:id="4"/>
-    </w:p>
+    </w:p>
+    <w:p/>
+    <w:p>
+      <w:pPr>
+        <w:pStyle w:val="Titre1"/>
+      </w:pPr>
+      <w:r>
+        <w:t>PV du 17.05.2019</w:t>
+      </w:r>
+    </w:p>
+    <w:p>
+      <w:r>
+        <w:t xml:space="preserve">YM a demandé à faire appel des variables/constantes Name et Version de Setup pour les utiliser dans le log. Puis avec le code trouvé sur </w:t>
+      </w:r>
+      <w:proofErr w:type="gramStart"/>
+      <w:r>
+        <w:t>les log</w:t>
+      </w:r>
+      <w:proofErr w:type="gramEnd"/>
+      <w:r>
+        <w:t>, il a été demandé de trouver une manière pour utiliser ce code de manière globale, afin de pouvoir les utiliser dans toutes les classes.</w:t>
+      </w:r>
+    </w:p>
+    <w:p>
+      <w:bookmarkStart w:id="6" w:name="_GoBack"/>
+      <w:bookmarkEnd w:id="6"/>
+    </w:p>
+    <w:p>
+      <w:pPr>
+        <w:pStyle w:val="Titre1"/>
+      </w:pPr>
+      <w:r>
+        <w:t>PV du 24.05.2019</w:t>
+      </w:r>
+    </w:p>
+    <w:p>
+      <w:r>
+        <w:t>Le code trouvé est trop complexe pour la simple utilisation nécessaire. On a essayé de travailler avec mais la variable « </w:t>
+      </w:r>
+      <w:proofErr w:type="spellStart"/>
+      <w:r>
+        <w:t>nom_fichier</w:t>
+      </w:r>
+      <w:proofErr w:type="spellEnd"/>
+      <w:r>
+        <w:t> » qui permettait de display de quel module provient le log, était difficilement modifiable selon la classe où elle était utilisée. Je vais donc supprimer ces lignes pour remplacer avec le code d’Yves et faire appel à cette classe dans le readM720.</w:t>
+      </w:r>
+    </w:p>
+    <w:p/>
     <w:sectPr>
       <w:headerReference w:type="default" r:id="rId8"/>
       <w:footerReference w:type="default" r:id="rId9"/>
@@ -2174,7 +2364,7 @@
 </file>
 
 <file path=customXml/itemProps1.xml><?xml version="1.0" encoding="utf-8"?>
-<ds:datastoreItem xmlns:ds="http://schemas.openxmlformats.org/officeDocument/2006/customXml" ds:itemID="{9969001F-0FC3-4C0D-80F1-D1771AC87758}">
+<ds:datastoreItem xmlns:ds="http://schemas.openxmlformats.org/officeDocument/2006/customXml" ds:itemID="{ECA412DC-E186-41F0-94CA-9251529EEF8D}">
   <ds:schemaRefs>
     <ds:schemaRef ds:uri="http://schemas.openxmlformats.org/officeDocument/2006/bibliography"/>
   </ds:schemaRefs>

</xml_diff>

<commit_message>
pas d'erreurs - insertion data ascii to data int mais pas fonctionnel
</commit_message>
<xml_diff>
--- a/Python/Autre/PV Count_Converter.docx
+++ b/Python/Autre/PV Count_Converter.docx
@@ -94,7 +94,7 @@
             </w:rPr>
             <w:fldChar w:fldCharType="separate"/>
           </w:r>
-          <w:hyperlink w:anchor="_Toc9606654" w:history="1">
+          <w:hyperlink w:anchor="_Toc11400876" w:history="1">
             <w:r>
               <w:rPr>
                 <w:rStyle w:val="Lienhypertexte"/>
@@ -121,7 +121,7 @@
                 <w:noProof/>
                 <w:webHidden/>
               </w:rPr>
-              <w:instrText xml:space="preserve"> PAGEREF _Toc9606654 \h </w:instrText>
+              <w:instrText xml:space="preserve"> PAGEREF _Toc11400876 \h </w:instrText>
             </w:r>
             <w:r>
               <w:rPr>
@@ -164,7 +164,7 @@
               <w:lang w:eastAsia="fr-CH"/>
             </w:rPr>
           </w:pPr>
-          <w:hyperlink w:anchor="_Toc9606655" w:history="1">
+          <w:hyperlink w:anchor="_Toc11400877" w:history="1">
             <w:r>
               <w:rPr>
                 <w:rStyle w:val="Lienhypertexte"/>
@@ -191,7 +191,7 @@
                 <w:noProof/>
                 <w:webHidden/>
               </w:rPr>
-              <w:instrText xml:space="preserve"> PAGEREF _Toc9606655 \h </w:instrText>
+              <w:instrText xml:space="preserve"> PAGEREF _Toc11400877 \h </w:instrText>
             </w:r>
             <w:r>
               <w:rPr>
@@ -234,7 +234,7 @@
               <w:lang w:eastAsia="fr-CH"/>
             </w:rPr>
           </w:pPr>
-          <w:hyperlink w:anchor="_Toc9606656" w:history="1">
+          <w:hyperlink w:anchor="_Toc11400878" w:history="1">
             <w:r>
               <w:rPr>
                 <w:rStyle w:val="Lienhypertexte"/>
@@ -261,7 +261,7 @@
                 <w:noProof/>
                 <w:webHidden/>
               </w:rPr>
-              <w:instrText xml:space="preserve"> PAGEREF _Toc9606656 \h </w:instrText>
+              <w:instrText xml:space="preserve"> PAGEREF _Toc11400878 \h </w:instrText>
             </w:r>
             <w:r>
               <w:rPr>
@@ -304,7 +304,7 @@
               <w:lang w:eastAsia="fr-CH"/>
             </w:rPr>
           </w:pPr>
-          <w:hyperlink w:anchor="_Toc9606657" w:history="1">
+          <w:hyperlink w:anchor="_Toc11400879" w:history="1">
             <w:r>
               <w:rPr>
                 <w:rStyle w:val="Lienhypertexte"/>
@@ -331,7 +331,7 @@
                 <w:noProof/>
                 <w:webHidden/>
               </w:rPr>
-              <w:instrText xml:space="preserve"> PAGEREF _Toc9606657 \h </w:instrText>
+              <w:instrText xml:space="preserve"> PAGEREF _Toc11400879 \h </w:instrText>
             </w:r>
             <w:r>
               <w:rPr>
@@ -374,7 +374,7 @@
               <w:lang w:eastAsia="fr-CH"/>
             </w:rPr>
           </w:pPr>
-          <w:hyperlink w:anchor="_Toc9606658" w:history="1">
+          <w:hyperlink w:anchor="_Toc11400880" w:history="1">
             <w:r>
               <w:rPr>
                 <w:rStyle w:val="Lienhypertexte"/>
@@ -401,7 +401,7 @@
                 <w:noProof/>
                 <w:webHidden/>
               </w:rPr>
-              <w:instrText xml:space="preserve"> PAGEREF _Toc9606658 \h </w:instrText>
+              <w:instrText xml:space="preserve"> PAGEREF _Toc11400880 \h </w:instrText>
             </w:r>
             <w:r>
               <w:rPr>
@@ -444,7 +444,7 @@
               <w:lang w:eastAsia="fr-CH"/>
             </w:rPr>
           </w:pPr>
-          <w:hyperlink w:anchor="_Toc9606659" w:history="1">
+          <w:hyperlink w:anchor="_Toc11400881" w:history="1">
             <w:r>
               <w:rPr>
                 <w:rStyle w:val="Lienhypertexte"/>
@@ -471,7 +471,147 @@
                 <w:noProof/>
                 <w:webHidden/>
               </w:rPr>
-              <w:instrText xml:space="preserve"> PAGEREF _Toc9606659 \h </w:instrText>
+              <w:instrText xml:space="preserve"> PAGEREF _Toc11400881 \h </w:instrText>
+            </w:r>
+            <w:r>
+              <w:rPr>
+                <w:noProof/>
+                <w:webHidden/>
+              </w:rPr>
+            </w:r>
+            <w:r>
+              <w:rPr>
+                <w:noProof/>
+                <w:webHidden/>
+              </w:rPr>
+              <w:fldChar w:fldCharType="separate"/>
+            </w:r>
+            <w:r>
+              <w:rPr>
+                <w:noProof/>
+                <w:webHidden/>
+              </w:rPr>
+              <w:t>3</w:t>
+            </w:r>
+            <w:r>
+              <w:rPr>
+                <w:noProof/>
+                <w:webHidden/>
+              </w:rPr>
+              <w:fldChar w:fldCharType="end"/>
+            </w:r>
+          </w:hyperlink>
+        </w:p>
+        <w:p>
+          <w:pPr>
+            <w:pStyle w:val="TM1"/>
+            <w:tabs>
+              <w:tab w:val="right" w:leader="dot" w:pos="9062"/>
+            </w:tabs>
+            <w:rPr>
+              <w:rFonts w:eastAsiaTheme="minorEastAsia"/>
+              <w:noProof/>
+              <w:lang w:eastAsia="fr-CH"/>
+            </w:rPr>
+          </w:pPr>
+          <w:hyperlink w:anchor="_Toc11400882" w:history="1">
+            <w:r>
+              <w:rPr>
+                <w:rStyle w:val="Lienhypertexte"/>
+                <w:noProof/>
+              </w:rPr>
+              <w:t>PV du 17.05.2019</w:t>
+            </w:r>
+            <w:r>
+              <w:rPr>
+                <w:noProof/>
+                <w:webHidden/>
+              </w:rPr>
+              <w:tab/>
+            </w:r>
+            <w:r>
+              <w:rPr>
+                <w:noProof/>
+                <w:webHidden/>
+              </w:rPr>
+              <w:fldChar w:fldCharType="begin"/>
+            </w:r>
+            <w:r>
+              <w:rPr>
+                <w:noProof/>
+                <w:webHidden/>
+              </w:rPr>
+              <w:instrText xml:space="preserve"> PAGEREF _Toc11400882 \h </w:instrText>
+            </w:r>
+            <w:r>
+              <w:rPr>
+                <w:noProof/>
+                <w:webHidden/>
+              </w:rPr>
+            </w:r>
+            <w:r>
+              <w:rPr>
+                <w:noProof/>
+                <w:webHidden/>
+              </w:rPr>
+              <w:fldChar w:fldCharType="separate"/>
+            </w:r>
+            <w:r>
+              <w:rPr>
+                <w:noProof/>
+                <w:webHidden/>
+              </w:rPr>
+              <w:t>3</w:t>
+            </w:r>
+            <w:r>
+              <w:rPr>
+                <w:noProof/>
+                <w:webHidden/>
+              </w:rPr>
+              <w:fldChar w:fldCharType="end"/>
+            </w:r>
+          </w:hyperlink>
+        </w:p>
+        <w:p>
+          <w:pPr>
+            <w:pStyle w:val="TM1"/>
+            <w:tabs>
+              <w:tab w:val="right" w:leader="dot" w:pos="9062"/>
+            </w:tabs>
+            <w:rPr>
+              <w:rFonts w:eastAsiaTheme="minorEastAsia"/>
+              <w:noProof/>
+              <w:lang w:eastAsia="fr-CH"/>
+            </w:rPr>
+          </w:pPr>
+          <w:hyperlink w:anchor="_Toc11400883" w:history="1">
+            <w:r>
+              <w:rPr>
+                <w:rStyle w:val="Lienhypertexte"/>
+                <w:noProof/>
+              </w:rPr>
+              <w:t>PV du 24.05.2019</w:t>
+            </w:r>
+            <w:r>
+              <w:rPr>
+                <w:noProof/>
+                <w:webHidden/>
+              </w:rPr>
+              <w:tab/>
+            </w:r>
+            <w:r>
+              <w:rPr>
+                <w:noProof/>
+                <w:webHidden/>
+              </w:rPr>
+              <w:fldChar w:fldCharType="begin"/>
+            </w:r>
+            <w:r>
+              <w:rPr>
+                <w:noProof/>
+                <w:webHidden/>
+              </w:rPr>
+              <w:instrText xml:space="preserve"> PAGEREF _Toc11400883 \h </w:instrText>
             </w:r>
             <w:r>
               <w:rPr>
@@ -544,6 +684,8 @@
         </w:rPr>
         <w:br w:type="page"/>
       </w:r>
+      <w:bookmarkStart w:id="0" w:name="_GoBack"/>
+      <w:bookmarkEnd w:id="0"/>
     </w:p>
     <w:p>
       <w:pPr>
@@ -557,7 +699,7 @@
       <w:pPr>
         <w:pStyle w:val="Titre1"/>
       </w:pPr>
-      <w:bookmarkStart w:id="0" w:name="_Toc9606654"/>
+      <w:bookmarkStart w:id="1" w:name="_Toc11400876"/>
       <w:r>
         <w:t>PV du 18.01.19</w:t>
       </w:r>
@@ -570,7 +712,7 @@
       <w:r>
         <w:t xml:space="preserve"> - Concerne : RCO/YM</w:t>
       </w:r>
-      <w:bookmarkEnd w:id="0"/>
+      <w:bookmarkEnd w:id="1"/>
     </w:p>
     <w:p>
       <w:pPr>
@@ -774,11 +916,11 @@
       <w:pPr>
         <w:pStyle w:val="Titre1"/>
       </w:pPr>
-      <w:bookmarkStart w:id="1" w:name="_Toc9606655"/>
+      <w:bookmarkStart w:id="2" w:name="_Toc11400877"/>
       <w:r>
         <w:t>PV du 22.02.19</w:t>
       </w:r>
-      <w:bookmarkEnd w:id="1"/>
+      <w:bookmarkEnd w:id="2"/>
       <w:r>
         <w:t xml:space="preserve"> </w:t>
       </w:r>
@@ -860,11 +1002,11 @@
       <w:pPr>
         <w:pStyle w:val="Titre1"/>
       </w:pPr>
-      <w:bookmarkStart w:id="2" w:name="_Toc9606656"/>
+      <w:bookmarkStart w:id="3" w:name="_Toc11400878"/>
       <w:r>
         <w:t>PV du 27-28.02.2019</w:t>
       </w:r>
-      <w:bookmarkEnd w:id="2"/>
+      <w:bookmarkEnd w:id="3"/>
     </w:p>
     <w:p>
       <w:r>
@@ -934,11 +1076,11 @@
       <w:pPr>
         <w:pStyle w:val="Titre1"/>
       </w:pPr>
-      <w:bookmarkStart w:id="3" w:name="_Toc9606657"/>
+      <w:bookmarkStart w:id="4" w:name="_Toc11400879"/>
       <w:r>
         <w:t>PV du 04.03.2019</w:t>
       </w:r>
-      <w:bookmarkEnd w:id="3"/>
+      <w:bookmarkEnd w:id="4"/>
     </w:p>
     <w:p>
       <w:r>
@@ -1017,11 +1159,11 @@
       <w:pPr>
         <w:pStyle w:val="Titre1"/>
       </w:pPr>
-      <w:bookmarkStart w:id="4" w:name="_Toc9606658"/>
+      <w:bookmarkStart w:id="5" w:name="_Toc11400880"/>
       <w:r>
         <w:t>PV du 15.03.2019</w:t>
       </w:r>
-      <w:bookmarkEnd w:id="4"/>
+      <w:bookmarkEnd w:id="5"/>
     </w:p>
     <w:p>
       <w:r>
@@ -1054,11 +1196,11 @@
       <w:pPr>
         <w:pStyle w:val="Titre1"/>
       </w:pPr>
-      <w:bookmarkStart w:id="5" w:name="_Toc9606659"/>
+      <w:bookmarkStart w:id="6" w:name="_Toc11400881"/>
       <w:r>
         <w:t>PV du 29.03.2019</w:t>
       </w:r>
-      <w:bookmarkEnd w:id="5"/>
+      <w:bookmarkEnd w:id="6"/>
     </w:p>
     <w:p>
       <w:r>
@@ -1083,49 +1225,191 @@
       <w:pPr>
         <w:pStyle w:val="Titre1"/>
       </w:pPr>
+      <w:bookmarkStart w:id="7" w:name="_Toc11400882"/>
       <w:r>
         <w:t>PV du 17.05.2019</w:t>
       </w:r>
-    </w:p>
-    <w:p>
-      <w:r>
-        <w:t xml:space="preserve">YM a demandé à faire appel des variables/constantes Name et Version de Setup pour les utiliser dans le log. Puis avec le code trouvé sur </w:t>
+      <w:bookmarkEnd w:id="7"/>
+    </w:p>
+    <w:p>
+      <w:r>
+        <w:t>YM a demandé à faire appel des variables/constantes Name et Version de Setup pour les utiliser dans le log. Puis avec le code trouvé sur les log</w:t>
+      </w:r>
+      <w:r>
+        <w:t>s</w:t>
+      </w:r>
+      <w:r>
+        <w:t>, il a été demandé de trouver une manière pour utiliser ce code de manière globale, afin de pouvoir les utiliser dans toutes les classes.</w:t>
+      </w:r>
+    </w:p>
+    <w:p/>
+    <w:p>
+      <w:pPr>
+        <w:pStyle w:val="Titre1"/>
+      </w:pPr>
+      <w:bookmarkStart w:id="8" w:name="_Toc11400883"/>
+      <w:r>
+        <w:t>PV du 24.05.2019</w:t>
+      </w:r>
+      <w:bookmarkEnd w:id="8"/>
+    </w:p>
+    <w:p>
+      <w:r>
+        <w:t>Le code trouvé est trop complexe pour la simple utilisation nécessaire. On a essayé de travailler avec mais la variable « </w:t>
+      </w:r>
+      <w:proofErr w:type="spellStart"/>
+      <w:r>
+        <w:t>nom_fichier</w:t>
+      </w:r>
+      <w:proofErr w:type="spellEnd"/>
+      <w:r>
+        <w:t> » qui permettait de display de quel module provient le log, était difficilement modifiable selon la classe où elle était utilisée. Je vais donc supprimer ces lignes pour remplacer avec le code d’Yves et faire appel à cette classe dans le readM720.</w:t>
+      </w:r>
+    </w:p>
+    <w:p/>
+    <w:p>
+      <w:pPr>
+        <w:rPr>
+          <w:b/>
+          <w:sz w:val="28"/>
+        </w:rPr>
+      </w:pPr>
+      <w:proofErr w:type="spellStart"/>
+      <w:r>
+        <w:rPr>
+          <w:b/>
+          <w:sz w:val="28"/>
+        </w:rPr>
+        <w:t>Pv</w:t>
+      </w:r>
+      <w:proofErr w:type="spellEnd"/>
+      <w:r>
+        <w:rPr>
+          <w:b/>
+          <w:sz w:val="28"/>
+        </w:rPr>
+        <w:t xml:space="preserve"> du 27.05.2019</w:t>
+      </w:r>
+    </w:p>
+    <w:p>
+      <w:r>
+        <w:t xml:space="preserve">L’appel de la fonction </w:t>
+      </w:r>
+      <w:proofErr w:type="spellStart"/>
+      <w:r>
+        <w:t>MyLogging</w:t>
+      </w:r>
+      <w:proofErr w:type="spellEnd"/>
+      <w:r>
+        <w:t xml:space="preserve"> ne fait pas selon le code d’YM et donc que mettre une classe pour les logs </w:t>
       </w:r>
       <w:proofErr w:type="gramStart"/>
       <w:r>
-        <w:t>les log</w:t>
+        <w:t>n’étaient</w:t>
       </w:r>
       <w:proofErr w:type="gramEnd"/>
       <w:r>
-        <w:t>, il a été demandé de trouver une manière pour utiliser ce code de manière globale, afin de pouvoir les utiliser dans toutes les classes.</w:t>
-      </w:r>
-    </w:p>
-    <w:p>
-      <w:bookmarkStart w:id="6" w:name="_GoBack"/>
-      <w:bookmarkEnd w:id="6"/>
-    </w:p>
-    <w:p>
-      <w:pPr>
-        <w:pStyle w:val="Titre1"/>
-      </w:pPr>
-      <w:r>
-        <w:t>PV du 24.05.2019</w:t>
-      </w:r>
-    </w:p>
-    <w:p>
-      <w:r>
-        <w:t>Le code trouvé est trop complexe pour la simple utilisation nécessaire. On a essayé de travailler avec mais la variable « </w:t>
+        <w:t xml:space="preserve"> pas correctes. Pour ne pas se fatiguer à trouver une solution, j’ai proposé de faire </w:t>
+      </w:r>
+      <w:r>
+        <w:lastRenderedPageBreak/>
+        <w:t>une ligne de log pour chaque classe et ne pas faire appel à une instanciation. YM a demandé de faire une ligne de log sur la readM720 et on implémentera plus tard si nécessaire d’autres lignes dans les autre</w:t>
+      </w:r>
+      <w:r>
+        <w:t>s</w:t>
+      </w:r>
+      <w:r>
+        <w:t xml:space="preserve"> classe</w:t>
+      </w:r>
+      <w:r>
+        <w:t>s</w:t>
+      </w:r>
+      <w:r>
+        <w:t>.</w:t>
+      </w:r>
+    </w:p>
+    <w:p/>
+    <w:p>
+      <w:pPr>
+        <w:rPr>
+          <w:b/>
+          <w:sz w:val="28"/>
+        </w:rPr>
+      </w:pPr>
+      <w:r>
+        <w:rPr>
+          <w:b/>
+          <w:sz w:val="28"/>
+        </w:rPr>
+        <w:t>PV du 28.05.2019</w:t>
+      </w:r>
+    </w:p>
+    <w:p>
+      <w:r>
+        <w:t xml:space="preserve">Le travail de début de conversion a été discuté afin de faire un </w:t>
       </w:r>
       <w:proofErr w:type="spellStart"/>
       <w:r>
-        <w:t>nom_fichier</w:t>
+        <w:t>structo</w:t>
       </w:r>
       <w:proofErr w:type="spellEnd"/>
       <w:r>
-        <w:t> » qui permettait de display de quel module provient le log, était difficilement modifiable selon la classe où elle était utilisée. Je vais donc supprimer ces lignes pour remplacer avec le code d’Yves et faire appel à cette classe dans le readM720.</w:t>
+        <w:t xml:space="preserve">. Il y aura donc 2 boucles, une for nombre de canaux et une for </w:t>
+      </w:r>
+      <w:proofErr w:type="spellStart"/>
+      <w:r>
+        <w:t>nbre</w:t>
+      </w:r>
+      <w:proofErr w:type="spellEnd"/>
+      <w:r>
+        <w:t xml:space="preserve"> de jour puis le tout va recopier les données dans le tableau de sortie.</w:t>
       </w:r>
     </w:p>
     <w:p/>
+    <w:p>
+      <w:pPr>
+        <w:rPr>
+          <w:b/>
+          <w:sz w:val="28"/>
+        </w:rPr>
+      </w:pPr>
+      <w:r>
+        <w:rPr>
+          <w:b/>
+          <w:sz w:val="28"/>
+        </w:rPr>
+        <w:t>PV du 14.06.2019</w:t>
+      </w:r>
+    </w:p>
+    <w:p>
+      <w:r>
+        <w:t xml:space="preserve">Le </w:t>
+      </w:r>
+      <w:proofErr w:type="spellStart"/>
+      <w:r>
+        <w:t>structo</w:t>
+      </w:r>
+      <w:proofErr w:type="spellEnd"/>
+      <w:r>
+        <w:t xml:space="preserve"> a été revu et accepté. Un test concernant le </w:t>
+      </w:r>
+      <w:proofErr w:type="spellStart"/>
+      <w:r>
+        <w:t>nbre</w:t>
+      </w:r>
+      <w:proofErr w:type="spellEnd"/>
+      <w:r>
+        <w:t xml:space="preserve"> de canaux a été abordé mais comme ce test fait déjà l’objet de la boucle principale, il n’a pas lieu d’être en fin de boucle. La mise au propre et la codification du </w:t>
+      </w:r>
+      <w:proofErr w:type="spellStart"/>
+      <w:r>
+        <w:t>structo</w:t>
+      </w:r>
+      <w:proofErr w:type="spellEnd"/>
+      <w:r>
+        <w:t xml:space="preserve"> peut être amorcé.</w:t>
+      </w:r>
+    </w:p>
     <w:sectPr>
       <w:headerReference w:type="default" r:id="rId8"/>
       <w:footerReference w:type="default" r:id="rId9"/>
@@ -1235,7 +1519,7 @@
                 <w:bCs/>
                 <w:noProof/>
               </w:rPr>
-              <w:t>3</w:t>
+              <w:t>4</w:t>
             </w:r>
             <w:r>
               <w:rPr>
@@ -1283,7 +1567,7 @@
                 <w:bCs/>
                 <w:noProof/>
               </w:rPr>
-              <w:t>3</w:t>
+              <w:t>4</w:t>
             </w:r>
             <w:r>
               <w:rPr>
@@ -2364,7 +2648,7 @@
 </file>
 
 <file path=customXml/itemProps1.xml><?xml version="1.0" encoding="utf-8"?>
-<ds:datastoreItem xmlns:ds="http://schemas.openxmlformats.org/officeDocument/2006/customXml" ds:itemID="{ECA412DC-E186-41F0-94CA-9251529EEF8D}">
+<ds:datastoreItem xmlns:ds="http://schemas.openxmlformats.org/officeDocument/2006/customXml" ds:itemID="{3EB1187E-2E79-4F90-87C8-E2B228BFB2AA}">
   <ds:schemaRefs>
     <ds:schemaRef ds:uri="http://schemas.openxmlformats.org/officeDocument/2006/bibliography"/>
   </ds:schemaRefs>

</xml_diff>

<commit_message>
pas d'erreurs - insertion data ascii to data int fonctionnel - correction nom fonction selon PEP8 et comm
</commit_message>
<xml_diff>
--- a/Python/Autre/PV Count_Converter.docx
+++ b/Python/Autre/PV Count_Converter.docx
@@ -16,17 +16,8 @@
           <w:b/>
           <w:sz w:val="28"/>
         </w:rPr>
-        <w:t xml:space="preserve">Sommaire – PV </w:t>
-      </w:r>
-      <w:proofErr w:type="spellStart"/>
-      <w:r>
-        <w:rPr>
-          <w:b/>
-          <w:sz w:val="28"/>
-        </w:rPr>
-        <w:t>Count_Converter</w:t>
-      </w:r>
-      <w:proofErr w:type="spellEnd"/>
+        <w:t>Sommaire – PV Count_Converter</w:t>
+      </w:r>
     </w:p>
     <w:sdt>
       <w:sdtPr>
@@ -684,8 +675,6 @@
         </w:rPr>
         <w:br w:type="page"/>
       </w:r>
-      <w:bookmarkStart w:id="0" w:name="_GoBack"/>
-      <w:bookmarkEnd w:id="0"/>
     </w:p>
     <w:p>
       <w:pPr>
@@ -699,7 +688,7 @@
       <w:pPr>
         <w:pStyle w:val="Titre1"/>
       </w:pPr>
-      <w:bookmarkStart w:id="1" w:name="_Toc11400876"/>
+      <w:bookmarkStart w:id="0" w:name="_Toc11400876"/>
       <w:r>
         <w:t>PV du 18.01.19</w:t>
       </w:r>
@@ -712,7 +701,7 @@
       <w:r>
         <w:t xml:space="preserve"> - Concerne : RCO/YM</w:t>
       </w:r>
-      <w:bookmarkEnd w:id="1"/>
+      <w:bookmarkEnd w:id="0"/>
     </w:p>
     <w:p>
       <w:pPr>
@@ -735,21 +724,11 @@
         <w:t>Revu du code logs</w:t>
       </w:r>
       <w:r>
-        <w:t xml:space="preserve"> et </w:t>
-      </w:r>
-      <w:proofErr w:type="spellStart"/>
-      <w:r>
-        <w:t>setenv_c</w:t>
-      </w:r>
-      <w:proofErr w:type="spellEnd"/>
-      <w:r>
-        <w:t xml:space="preserve"> de l’</w:t>
-      </w:r>
-      <w:proofErr w:type="spellStart"/>
+        <w:t xml:space="preserve"> et setenv_c de l’</w:t>
+      </w:r>
       <w:r>
         <w:t>oss</w:t>
       </w:r>
-      <w:proofErr w:type="spellEnd"/>
       <w:r>
         <w:t xml:space="preserve"> fait pas YM</w:t>
       </w:r>
@@ -790,13 +769,8 @@
         <w:ind w:left="1080"/>
       </w:pPr>
       <w:r>
-        <w:t xml:space="preserve">Main : </w:t>
-      </w:r>
-      <w:proofErr w:type="spellStart"/>
-      <w:r>
-        <w:t>CountConverter</w:t>
-      </w:r>
-      <w:proofErr w:type="spellEnd"/>
+        <w:t>Main : CountConverter</w:t>
+      </w:r>
     </w:p>
     <w:p>
       <w:pPr>
@@ -834,13 +808,8 @@
         <w:ind w:left="1080"/>
       </w:pPr>
       <w:r>
-        <w:t xml:space="preserve">Batch : setter les variables d’environnement se référer à son code </w:t>
-      </w:r>
-      <w:proofErr w:type="spellStart"/>
-      <w:r>
-        <w:t>setenv_C</w:t>
-      </w:r>
-      <w:proofErr w:type="spellEnd"/>
+        <w:t>Batch : setter les variables d’environnement se référer à son code setenv_C</w:t>
+      </w:r>
     </w:p>
     <w:p>
       <w:pPr>
@@ -879,15 +848,7 @@
         <w:ind w:left="360"/>
       </w:pPr>
       <w:r>
-        <w:t xml:space="preserve">Commencer par travailler avec programme de conversion qui mettra les données dans un </w:t>
-      </w:r>
-      <w:proofErr w:type="spellStart"/>
-      <w:r>
-        <w:t>array</w:t>
-      </w:r>
-      <w:proofErr w:type="spellEnd"/>
-      <w:r>
-        <w:t xml:space="preserve"> puis mettra dans le fichier de sortie</w:t>
+        <w:t>Commencer par travailler avec programme de conversion qui mettra les données dans un array puis mettra dans le fichier de sortie</w:t>
       </w:r>
       <w:r>
         <w:t>, créé dans un deuxième temps.</w:t>
@@ -916,213 +877,112 @@
       <w:pPr>
         <w:pStyle w:val="Titre1"/>
       </w:pPr>
-      <w:bookmarkStart w:id="2" w:name="_Toc11400877"/>
+      <w:bookmarkStart w:id="1" w:name="_Toc11400877"/>
       <w:r>
         <w:t>PV du 22.02.19</w:t>
       </w:r>
+      <w:bookmarkEnd w:id="1"/>
+      <w:r>
+        <w:t xml:space="preserve"> </w:t>
+      </w:r>
+    </w:p>
+    <w:p>
+      <w:r>
+        <w:t>L’entier du code de lecture et de récupération de données a été fait dans une seule fonction à la place de deux. Les données sont maintenant prêtes pour être convertie en format de sortie.</w:t>
+      </w:r>
+    </w:p>
+    <w:p>
+      <w:r>
+        <w:t xml:space="preserve">Il faut maintenant rajouter une nouvelle classe qui s’appelle Compteur_1_mois, qui </w:t>
+      </w:r>
+      <w:r>
+        <w:t>fera appel au</w:t>
+      </w:r>
+      <w:r>
+        <w:t xml:space="preserve"> tableau « compteur[] » de 31x24</w:t>
+      </w:r>
+      <w:r>
+        <w:t>, de la classe Compteur</w:t>
+      </w:r>
+      <w:r>
+        <w:t xml:space="preserve">. Une fonction « add_data_M720 » qui aura pour paramètre </w:t>
+      </w:r>
+      <w:r>
+        <w:t>une instance</w:t>
+      </w:r>
+      <w:r>
+        <w:t xml:space="preserve"> de la classe readM720. </w:t>
+      </w:r>
+      <w:r>
+        <w:t>Dans cette fonction seront</w:t>
+      </w:r>
+      <w:r>
+        <w:t xml:space="preserve"> repris le no de canal, une variable noLigne aura pour valeur le </w:t>
+      </w:r>
+      <w:r>
+        <w:t>(</w:t>
+      </w:r>
+      <w:r>
+        <w:t>nombre de canal * 2</w:t>
+      </w:r>
+      <w:r>
+        <w:t>)</w:t>
+      </w:r>
+      <w:r>
+        <w:t xml:space="preserve"> puis une fonction qui bouclera sur les données du M720 pour les transformer en format de sort</w:t>
+      </w:r>
+      <w:r>
+        <w:t>i</w:t>
+      </w:r>
+      <w:r>
+        <w:t xml:space="preserve">e. </w:t>
+      </w:r>
+    </w:p>
+    <w:p>
+      <w:pPr>
+        <w:ind w:left="360"/>
+      </w:pPr>
+    </w:p>
+    <w:p>
+      <w:pPr>
+        <w:pStyle w:val="Titre1"/>
+      </w:pPr>
+      <w:bookmarkStart w:id="2" w:name="_Toc11400878"/>
+      <w:r>
+        <w:t>PV du 27-28.02.2019</w:t>
+      </w:r>
       <w:bookmarkEnd w:id="2"/>
-      <w:r>
-        <w:t xml:space="preserve"> </w:t>
-      </w:r>
-    </w:p>
-    <w:p>
-      <w:r>
-        <w:t>L’entier du code de lecture et de récupération de données a été fait dans une seule fonction à la place de deux. Les données sont maintenant prêtes pour être convertie en format de sortie.</w:t>
-      </w:r>
-    </w:p>
-    <w:p>
-      <w:r>
-        <w:t xml:space="preserve">Il faut maintenant rajouter une nouvelle classe qui s’appelle Compteur_1_mois, qui </w:t>
-      </w:r>
-      <w:r>
-        <w:t>fera appel au</w:t>
-      </w:r>
-      <w:r>
-        <w:t xml:space="preserve"> tableau « </w:t>
-      </w:r>
-      <w:proofErr w:type="gramStart"/>
-      <w:r>
-        <w:t>compteur[</w:t>
-      </w:r>
-      <w:proofErr w:type="gramEnd"/>
-      <w:r>
-        <w:t>] » de 31x24</w:t>
-      </w:r>
-      <w:r>
-        <w:t>, de la classe Compteur</w:t>
-      </w:r>
-      <w:r>
-        <w:t xml:space="preserve">. Une fonction « add_data_M720 » qui aura pour paramètre </w:t>
-      </w:r>
-      <w:r>
-        <w:t>une instance</w:t>
-      </w:r>
-      <w:r>
-        <w:t xml:space="preserve"> de la classe readM720. </w:t>
-      </w:r>
-      <w:r>
-        <w:t>Dans cette fonction seront</w:t>
-      </w:r>
-      <w:r>
-        <w:t xml:space="preserve"> repris le no de canal, une variable </w:t>
-      </w:r>
-      <w:proofErr w:type="spellStart"/>
-      <w:r>
-        <w:t>noLigne</w:t>
-      </w:r>
-      <w:proofErr w:type="spellEnd"/>
-      <w:r>
-        <w:t xml:space="preserve"> aura pour valeur le </w:t>
-      </w:r>
-      <w:r>
-        <w:t>(</w:t>
-      </w:r>
-      <w:r>
-        <w:t>nombre de canal * 2</w:t>
-      </w:r>
-      <w:r>
-        <w:t>)</w:t>
-      </w:r>
-      <w:r>
-        <w:t xml:space="preserve"> puis une fonction qui bouclera sur les données du M720 pour les transformer en format de sort</w:t>
-      </w:r>
-      <w:r>
-        <w:t>i</w:t>
-      </w:r>
-      <w:r>
-        <w:t xml:space="preserve">e. </w:t>
-      </w:r>
-    </w:p>
-    <w:p>
-      <w:pPr>
-        <w:ind w:left="360"/>
-      </w:pPr>
-    </w:p>
+    </w:p>
+    <w:p>
+      <w:r>
+        <w:t>Plusieurs classes ont été recrées. Les variables globales ont été supprimées et instanciées dans __init__() en tant que variable d’instance. Un tableau data_int a été créé pour y insérer les valeurs de data_ascii en int dedans. La question du traitement lors de plusieurs fichiers (comme par exemple 1 fichier par semaine donc 4-5 fichiers pour un mois à traiter) a été abordée et une modification devra être nécessaire en début du readFile().</w:t>
+      </w:r>
+    </w:p>
+    <w:p>
+      <w:r>
+        <w:t>Une fonction qui créera le tableau de sortie va être codée.</w:t>
+      </w:r>
+    </w:p>
+    <w:p/>
     <w:p>
       <w:pPr>
         <w:pStyle w:val="Titre1"/>
       </w:pPr>
-      <w:bookmarkStart w:id="3" w:name="_Toc11400878"/>
-      <w:r>
-        <w:t>PV du 27-28.02.2019</w:t>
+      <w:bookmarkStart w:id="3" w:name="_Toc11400879"/>
+      <w:r>
+        <w:t>PV du 04.03.2019</w:t>
       </w:r>
       <w:bookmarkEnd w:id="3"/>
     </w:p>
     <w:p>
       <w:r>
-        <w:t>Plusieurs classes ont été recrées. Les variables globales ont été supprimées et instanciées dans __</w:t>
-      </w:r>
-      <w:proofErr w:type="spellStart"/>
-      <w:r>
-        <w:t>init</w:t>
-      </w:r>
-      <w:proofErr w:type="spellEnd"/>
-      <w:r>
-        <w:t>_</w:t>
-      </w:r>
-      <w:proofErr w:type="gramStart"/>
-      <w:r>
-        <w:t>_(</w:t>
-      </w:r>
-      <w:proofErr w:type="gramEnd"/>
-      <w:r>
-        <w:t xml:space="preserve">) en tant que variable d’instance. Un tableau </w:t>
-      </w:r>
-      <w:proofErr w:type="spellStart"/>
-      <w:r>
-        <w:t>data_int</w:t>
-      </w:r>
-      <w:proofErr w:type="spellEnd"/>
-      <w:r>
-        <w:t xml:space="preserve"> a été créé pour y insérer les valeurs de </w:t>
-      </w:r>
-      <w:proofErr w:type="spellStart"/>
-      <w:r>
-        <w:t>data_ascii</w:t>
-      </w:r>
-      <w:proofErr w:type="spellEnd"/>
-      <w:r>
-        <w:t xml:space="preserve"> en </w:t>
-      </w:r>
-      <w:proofErr w:type="spellStart"/>
-      <w:r>
-        <w:t>int</w:t>
-      </w:r>
-      <w:proofErr w:type="spellEnd"/>
-      <w:r>
-        <w:t xml:space="preserve"> dedans. La question du traitement lors de plusieurs fichiers (comme par exemple 1 fichier par semaine donc 4-5 fichiers pour un mois à traiter) a été abordée et une modification devra être nécessaire en début du </w:t>
-      </w:r>
-      <w:proofErr w:type="spellStart"/>
-      <w:proofErr w:type="gramStart"/>
-      <w:r>
-        <w:t>readFile</w:t>
-      </w:r>
-      <w:proofErr w:type="spellEnd"/>
-      <w:r>
-        <w:t>(</w:t>
-      </w:r>
-      <w:proofErr w:type="gramEnd"/>
-      <w:r>
-        <w:t>).</w:t>
-      </w:r>
-    </w:p>
-    <w:p>
-      <w:r>
-        <w:t>Une fonction qui créera le tableau de sortie va être codée.</w:t>
-      </w:r>
-    </w:p>
-    <w:p/>
-    <w:p>
-      <w:pPr>
-        <w:pStyle w:val="Titre1"/>
-      </w:pPr>
-      <w:bookmarkStart w:id="4" w:name="_Toc11400879"/>
-      <w:r>
-        <w:t>PV du 04.03.2019</w:t>
-      </w:r>
-      <w:bookmarkEnd w:id="4"/>
-    </w:p>
-    <w:p>
-      <w:r>
-        <w:t xml:space="preserve">Faire deux algorithmes qui vont chercher les données pour un jour x et le positionner dans le tableau </w:t>
-      </w:r>
-      <w:proofErr w:type="spellStart"/>
-      <w:r>
-        <w:t>data_</w:t>
-      </w:r>
-      <w:proofErr w:type="gramStart"/>
-      <w:r>
-        <w:t>int</w:t>
-      </w:r>
-      <w:proofErr w:type="spellEnd"/>
-      <w:r>
-        <w:t xml:space="preserve"> .</w:t>
-      </w:r>
-      <w:proofErr w:type="gramEnd"/>
-      <w:r>
-        <w:t xml:space="preserve"> A cet effet, une fonction de conversion est créée avec le code déjà présent dans le programme afin de pouvoi</w:t>
+        <w:t>Faire deux algorithmes qui vont chercher les données pour un jour x et le positionner dans le tableau data_int . A cet effet, une fonction de conversion est créée avec le code déjà présent dans le programme afin de pouvoi</w:t>
       </w:r>
       <w:r>
         <w:t>r comparer les dates du fichier</w:t>
       </w:r>
       <w:r>
-        <w:t xml:space="preserve"> d’entrée (</w:t>
-      </w:r>
-      <w:proofErr w:type="spellStart"/>
-      <w:r>
-        <w:t>jjmmaa</w:t>
-      </w:r>
-      <w:proofErr w:type="spellEnd"/>
-      <w:r>
-        <w:t>) et de sortie (</w:t>
-      </w:r>
-      <w:proofErr w:type="spellStart"/>
-      <w:r>
-        <w:t>aammjj</w:t>
-      </w:r>
-      <w:proofErr w:type="spellEnd"/>
-      <w:r>
-        <w:t>)</w:t>
+        <w:t xml:space="preserve"> d’entrée (jjmmaa) et de sortie (aammjj)</w:t>
       </w:r>
     </w:p>
     <w:p>
@@ -1159,36 +1019,39 @@
       <w:pPr>
         <w:pStyle w:val="Titre1"/>
       </w:pPr>
-      <w:bookmarkStart w:id="5" w:name="_Toc11400880"/>
+      <w:bookmarkStart w:id="4" w:name="_Toc11400880"/>
       <w:r>
         <w:t>PV du 15.03.2019</w:t>
       </w:r>
+      <w:bookmarkEnd w:id="4"/>
+    </w:p>
+    <w:p>
+      <w:r>
+        <w:t xml:space="preserve">Suite à la création de la fonction ReadCan(can_source), la lecture du fichier de config </w:t>
+      </w:r>
+      <w:r>
+        <w:t>doit se faire selon l’exemple effectué par Yves.</w:t>
+      </w:r>
+    </w:p>
+    <w:p/>
+    <w:p>
+      <w:pPr>
+        <w:pStyle w:val="Titre1"/>
+      </w:pPr>
+      <w:bookmarkStart w:id="5" w:name="_Toc11400881"/>
+      <w:r>
+        <w:t>PV du 29.03.2019</w:t>
+      </w:r>
       <w:bookmarkEnd w:id="5"/>
     </w:p>
     <w:p>
       <w:r>
-        <w:t xml:space="preserve">Suite à la création de la fonction </w:t>
-      </w:r>
-      <w:proofErr w:type="spellStart"/>
-      <w:proofErr w:type="gramStart"/>
-      <w:r>
-        <w:t>ReadCan</w:t>
-      </w:r>
-      <w:proofErr w:type="spellEnd"/>
-      <w:r>
-        <w:t>(</w:t>
-      </w:r>
-      <w:proofErr w:type="spellStart"/>
-      <w:proofErr w:type="gramEnd"/>
-      <w:r>
-        <w:t>can_source</w:t>
-      </w:r>
-      <w:proofErr w:type="spellEnd"/>
-      <w:r>
-        <w:t xml:space="preserve">), la lecture du fichier de config </w:t>
-      </w:r>
-      <w:r>
-        <w:t>doit se faire selon l’exemple effectué par Yves.</w:t>
+        <w:t>Il a été fixé que l’utilisateur devra donner le fichier de début dont la suite sera calculée (via la suite d’hexadécimale). Les fichiers seront lus puis stockés dans un tableau avant de commencer la conversion.</w:t>
+      </w:r>
+    </w:p>
+    <w:p>
+      <w:r>
+        <w:t>L’organigramme fait par YM doit être mis au propre en structogramme.</w:t>
       </w:r>
     </w:p>
     <w:p/>
@@ -1196,28 +1059,21 @@
       <w:pPr>
         <w:pStyle w:val="Titre1"/>
       </w:pPr>
-      <w:bookmarkStart w:id="6" w:name="_Toc11400881"/>
-      <w:r>
-        <w:t>PV du 29.03.2019</w:t>
+      <w:bookmarkStart w:id="6" w:name="_Toc11400882"/>
+      <w:r>
+        <w:t>PV du 17.05.2019</w:t>
       </w:r>
       <w:bookmarkEnd w:id="6"/>
     </w:p>
     <w:p>
       <w:r>
-        <w:t>Il a été fixé que l’utilisateur devra donner le fichier de début dont la suite sera calculée (via la suite d’hexadécimale). Les fichiers seront lus puis stockés dans un tableau avant de commencer la conversion.</w:t>
-      </w:r>
-    </w:p>
-    <w:p>
-      <w:r>
-        <w:t xml:space="preserve">L’organigramme fait par YM doit être mis au propre en </w:t>
-      </w:r>
-      <w:proofErr w:type="spellStart"/>
-      <w:r>
-        <w:t>structogramme</w:t>
-      </w:r>
-      <w:proofErr w:type="spellEnd"/>
-      <w:r>
-        <w:t>.</w:t>
+        <w:t>YM a demandé à faire appel des variables/constantes Name et Version de Setup pour les utiliser dans le log. Puis avec le code trouvé sur les log</w:t>
+      </w:r>
+      <w:r>
+        <w:t>s</w:t>
+      </w:r>
+      <w:r>
+        <w:t>, il a été demandé de trouver une manière pour utiliser ce code de manière globale, afin de pouvoir les utiliser dans toutes les classes.</w:t>
       </w:r>
     </w:p>
     <w:p/>
@@ -1225,45 +1081,15 @@
       <w:pPr>
         <w:pStyle w:val="Titre1"/>
       </w:pPr>
-      <w:bookmarkStart w:id="7" w:name="_Toc11400882"/>
-      <w:r>
-        <w:t>PV du 17.05.2019</w:t>
+      <w:bookmarkStart w:id="7" w:name="_Toc11400883"/>
+      <w:r>
+        <w:t>PV du 24.05.2019</w:t>
       </w:r>
       <w:bookmarkEnd w:id="7"/>
     </w:p>
     <w:p>
       <w:r>
-        <w:t>YM a demandé à faire appel des variables/constantes Name et Version de Setup pour les utiliser dans le log. Puis avec le code trouvé sur les log</w:t>
-      </w:r>
-      <w:r>
-        <w:t>s</w:t>
-      </w:r>
-      <w:r>
-        <w:t>, il a été demandé de trouver une manière pour utiliser ce code de manière globale, afin de pouvoir les utiliser dans toutes les classes.</w:t>
-      </w:r>
-    </w:p>
-    <w:p/>
-    <w:p>
-      <w:pPr>
-        <w:pStyle w:val="Titre1"/>
-      </w:pPr>
-      <w:bookmarkStart w:id="8" w:name="_Toc11400883"/>
-      <w:r>
-        <w:t>PV du 24.05.2019</w:t>
-      </w:r>
-      <w:bookmarkEnd w:id="8"/>
-    </w:p>
-    <w:p>
-      <w:r>
-        <w:t>Le code trouvé est trop complexe pour la simple utilisation nécessaire. On a essayé de travailler avec mais la variable « </w:t>
-      </w:r>
-      <w:proofErr w:type="spellStart"/>
-      <w:r>
-        <w:t>nom_fichier</w:t>
-      </w:r>
-      <w:proofErr w:type="spellEnd"/>
-      <w:r>
-        <w:t> » qui permettait de display de quel module provient le log, était difficilement modifiable selon la classe où elle était utilisée. Je vais donc supprimer ces lignes pour remplacer avec le code d’Yves et faire appel à cette classe dans le readM720.</w:t>
+        <w:t>Le code trouvé est trop complexe pour la simple utilisation nécessaire. On a essayé de travailler avec mais la variable « nom_fichier » qui permettait de display de quel module provient le log, était difficilement modifiable selon la classe où elle était utilisée. Je vais donc supprimer ces lignes pour remplacer avec le code d’Yves et faire appel à cette classe dans le readM720.</w:t>
       </w:r>
     </w:p>
     <w:p/>
@@ -1274,42 +1100,17 @@
           <w:sz w:val="28"/>
         </w:rPr>
       </w:pPr>
-      <w:proofErr w:type="spellStart"/>
       <w:r>
         <w:rPr>
           <w:b/>
           <w:sz w:val="28"/>
         </w:rPr>
-        <w:t>Pv</w:t>
-      </w:r>
-      <w:proofErr w:type="spellEnd"/>
-      <w:r>
-        <w:rPr>
-          <w:b/>
-          <w:sz w:val="28"/>
-        </w:rPr>
-        <w:t xml:space="preserve"> du 27.05.2019</w:t>
-      </w:r>
-    </w:p>
-    <w:p>
-      <w:r>
-        <w:t xml:space="preserve">L’appel de la fonction </w:t>
-      </w:r>
-      <w:proofErr w:type="spellStart"/>
-      <w:r>
-        <w:t>MyLogging</w:t>
-      </w:r>
-      <w:proofErr w:type="spellEnd"/>
-      <w:r>
-        <w:t xml:space="preserve"> ne fait pas selon le code d’YM et donc que mettre une classe pour les logs </w:t>
-      </w:r>
-      <w:proofErr w:type="gramStart"/>
-      <w:r>
-        <w:t>n’étaient</w:t>
-      </w:r>
-      <w:proofErr w:type="gramEnd"/>
-      <w:r>
-        <w:t xml:space="preserve"> pas correctes. Pour ne pas se fatiguer à trouver une solution, j’ai proposé de faire </w:t>
+        <w:t>Pv du 27.05.2019</w:t>
+      </w:r>
+    </w:p>
+    <w:p>
+      <w:r>
+        <w:t xml:space="preserve">L’appel de la fonction MyLogging ne fait pas selon le code d’YM et donc que mettre une classe pour les logs n’étaient pas correctes. Pour ne pas se fatiguer à trouver une solution, j’ai proposé de faire </w:t>
       </w:r>
       <w:r>
         <w:lastRenderedPageBreak/>
@@ -1346,23 +1147,7 @@
     </w:p>
     <w:p>
       <w:r>
-        <w:t xml:space="preserve">Le travail de début de conversion a été discuté afin de faire un </w:t>
-      </w:r>
-      <w:proofErr w:type="spellStart"/>
-      <w:r>
-        <w:t>structo</w:t>
-      </w:r>
-      <w:proofErr w:type="spellEnd"/>
-      <w:r>
-        <w:t xml:space="preserve">. Il y aura donc 2 boucles, une for nombre de canaux et une for </w:t>
-      </w:r>
-      <w:proofErr w:type="spellStart"/>
-      <w:r>
-        <w:t>nbre</w:t>
-      </w:r>
-      <w:proofErr w:type="spellEnd"/>
-      <w:r>
-        <w:t xml:space="preserve"> de jour puis le tout va recopier les données dans le tableau de sortie.</w:t>
+        <w:t>Le travail de début de conversion a été discuté afin de faire un structo. Il y aura donc 2 boucles, une for nombre de canaux et une for nbre de jour puis le tout va recopier les données dans le tableau de sortie.</w:t>
       </w:r>
     </w:p>
     <w:p/>
@@ -1383,31 +1168,42 @@
     </w:p>
     <w:p>
       <w:r>
-        <w:t xml:space="preserve">Le </w:t>
-      </w:r>
-      <w:proofErr w:type="spellStart"/>
-      <w:r>
-        <w:t>structo</w:t>
-      </w:r>
-      <w:proofErr w:type="spellEnd"/>
-      <w:r>
-        <w:t xml:space="preserve"> a été revu et accepté. Un test concernant le </w:t>
-      </w:r>
-      <w:proofErr w:type="spellStart"/>
-      <w:r>
-        <w:t>nbre</w:t>
-      </w:r>
-      <w:proofErr w:type="spellEnd"/>
-      <w:r>
-        <w:t xml:space="preserve"> de canaux a été abordé mais comme ce test fait déjà l’objet de la boucle principale, il n’a pas lieu d’être en fin de boucle. La mise au propre et la codification du </w:t>
-      </w:r>
-      <w:proofErr w:type="spellStart"/>
-      <w:r>
-        <w:t>structo</w:t>
-      </w:r>
-      <w:proofErr w:type="spellEnd"/>
-      <w:r>
-        <w:t xml:space="preserve"> peut être amorcé.</w:t>
+        <w:t>Le structo a été revu et accepté. Un test concernant le nbre de canaux a été abordé mais comme ce test fait déjà l’objet de la boucle principale, il n’a pas lieu d’être en fin de boucle. La mise au propre et la codification du structo peut être amorcé</w:t>
+      </w:r>
+      <w:r>
+        <w:t>e</w:t>
+      </w:r>
+      <w:r>
+        <w:t>.</w:t>
+      </w:r>
+    </w:p>
+    <w:p/>
+    <w:p>
+      <w:pPr>
+        <w:rPr>
+          <w:b/>
+          <w:sz w:val="28"/>
+        </w:rPr>
+      </w:pPr>
+      <w:r>
+        <w:rPr>
+          <w:b/>
+          <w:sz w:val="28"/>
+        </w:rPr>
+        <w:t>PV du 21.06.2019</w:t>
+      </w:r>
+    </w:p>
+    <w:p>
+      <w:r>
+        <w:t>Suite au contrôle des structos, il manquait l’instanciation des variables en début des fonctions, les paramètres nécessaires à l’appel de la fonction secondaire</w:t>
+      </w:r>
+      <w:r>
+        <w:t xml:space="preserve"> ainsi que le</w:t>
+      </w:r>
+      <w:bookmarkStart w:id="8" w:name="_GoBack"/>
+      <w:bookmarkEnd w:id="8"/>
+      <w:r>
+        <w:t xml:space="preserve"> renommage de certaines variables/fonction. Puis la seconde fonction était et incomplète. Nous l’avons refaite et j’ai remis au propre les 2 structos pour vérification.</w:t>
       </w:r>
     </w:p>
     <w:sectPr>
@@ -2648,7 +2444,7 @@
 </file>
 
 <file path=customXml/itemProps1.xml><?xml version="1.0" encoding="utf-8"?>
-<ds:datastoreItem xmlns:ds="http://schemas.openxmlformats.org/officeDocument/2006/customXml" ds:itemID="{3EB1187E-2E79-4F90-87C8-E2B228BFB2AA}">
+<ds:datastoreItem xmlns:ds="http://schemas.openxmlformats.org/officeDocument/2006/customXml" ds:itemID="{40DA4136-4575-4CAF-97DB-A4727E43E7DD}">
   <ds:schemaRefs>
     <ds:schemaRef ds:uri="http://schemas.openxmlformats.org/officeDocument/2006/bibliography"/>
   </ds:schemaRefs>

</xml_diff>

<commit_message>
appel depuis le main
</commit_message>
<xml_diff>
--- a/Python/Autre/PV Count_Converter.docx
+++ b/Python/Autre/PV Count_Converter.docx
@@ -16,8 +16,17 @@
           <w:b/>
           <w:sz w:val="28"/>
         </w:rPr>
-        <w:t>Sommaire – PV Count_Converter</w:t>
-      </w:r>
+        <w:t xml:space="preserve">Sommaire – PV </w:t>
+      </w:r>
+      <w:proofErr w:type="spellStart"/>
+      <w:r>
+        <w:rPr>
+          <w:b/>
+          <w:sz w:val="28"/>
+        </w:rPr>
+        <w:t>Count_Converter</w:t>
+      </w:r>
+      <w:proofErr w:type="spellEnd"/>
     </w:p>
     <w:sdt>
       <w:sdtPr>
@@ -724,11 +733,21 @@
         <w:t>Revu du code logs</w:t>
       </w:r>
       <w:r>
-        <w:t xml:space="preserve"> et setenv_c de l’</w:t>
-      </w:r>
+        <w:t xml:space="preserve"> et </w:t>
+      </w:r>
+      <w:proofErr w:type="spellStart"/>
+      <w:r>
+        <w:t>setenv_c</w:t>
+      </w:r>
+      <w:proofErr w:type="spellEnd"/>
+      <w:r>
+        <w:t xml:space="preserve"> de l’</w:t>
+      </w:r>
+      <w:proofErr w:type="spellStart"/>
       <w:r>
         <w:t>oss</w:t>
       </w:r>
+      <w:proofErr w:type="spellEnd"/>
       <w:r>
         <w:t xml:space="preserve"> fait pas YM</w:t>
       </w:r>
@@ -769,8 +788,13 @@
         <w:ind w:left="1080"/>
       </w:pPr>
       <w:r>
-        <w:t>Main : CountConverter</w:t>
-      </w:r>
+        <w:t xml:space="preserve">Main : </w:t>
+      </w:r>
+      <w:proofErr w:type="spellStart"/>
+      <w:r>
+        <w:t>CountConverter</w:t>
+      </w:r>
+      <w:proofErr w:type="spellEnd"/>
     </w:p>
     <w:p>
       <w:pPr>
@@ -808,8 +832,13 @@
         <w:ind w:left="1080"/>
       </w:pPr>
       <w:r>
-        <w:t>Batch : setter les variables d’environnement se référer à son code setenv_C</w:t>
-      </w:r>
+        <w:t xml:space="preserve">Batch : setter les variables d’environnement se référer à son code </w:t>
+      </w:r>
+      <w:proofErr w:type="spellStart"/>
+      <w:r>
+        <w:t>setenv_C</w:t>
+      </w:r>
+      <w:proofErr w:type="spellEnd"/>
     </w:p>
     <w:p>
       <w:pPr>
@@ -848,7 +877,15 @@
         <w:ind w:left="360"/>
       </w:pPr>
       <w:r>
-        <w:t>Commencer par travailler avec programme de conversion qui mettra les données dans un array puis mettra dans le fichier de sortie</w:t>
+        <w:t xml:space="preserve">Commencer par travailler avec programme de conversion qui mettra les données dans un </w:t>
+      </w:r>
+      <w:proofErr w:type="spellStart"/>
+      <w:r>
+        <w:t>array</w:t>
+      </w:r>
+      <w:proofErr w:type="spellEnd"/>
+      <w:r>
+        <w:t xml:space="preserve"> puis mettra dans le fichier de sortie</w:t>
       </w:r>
       <w:r>
         <w:t>, créé dans un deuxième temps.</w:t>
@@ -899,7 +936,15 @@
         <w:t>fera appel au</w:t>
       </w:r>
       <w:r>
-        <w:t xml:space="preserve"> tableau « compteur[] » de 31x24</w:t>
+        <w:t xml:space="preserve"> tableau « </w:t>
+      </w:r>
+      <w:proofErr w:type="gramStart"/>
+      <w:r>
+        <w:t>compteur[</w:t>
+      </w:r>
+      <w:proofErr w:type="gramEnd"/>
+      <w:r>
+        <w:t>] » de 31x24</w:t>
       </w:r>
       <w:r>
         <w:t>, de la classe Compteur</w:t>
@@ -917,7 +962,15 @@
         <w:t>Dans cette fonction seront</w:t>
       </w:r>
       <w:r>
-        <w:t xml:space="preserve"> repris le no de canal, une variable noLigne aura pour valeur le </w:t>
+        <w:t xml:space="preserve"> repris le no de canal, une variable </w:t>
+      </w:r>
+      <w:proofErr w:type="spellStart"/>
+      <w:r>
+        <w:t>noLigne</w:t>
+      </w:r>
+      <w:proofErr w:type="spellEnd"/>
+      <w:r>
+        <w:t xml:space="preserve"> aura pour valeur le </w:t>
       </w:r>
       <w:r>
         <w:t>(</w:t>
@@ -955,7 +1008,60 @@
     </w:p>
     <w:p>
       <w:r>
-        <w:t>Plusieurs classes ont été recrées. Les variables globales ont été supprimées et instanciées dans __init__() en tant que variable d’instance. Un tableau data_int a été créé pour y insérer les valeurs de data_ascii en int dedans. La question du traitement lors de plusieurs fichiers (comme par exemple 1 fichier par semaine donc 4-5 fichiers pour un mois à traiter) a été abordée et une modification devra être nécessaire en début du readFile().</w:t>
+        <w:t>Plusieurs classes ont été recrées. Les variables globales ont été supprimées et instanciées dans __</w:t>
+      </w:r>
+      <w:proofErr w:type="spellStart"/>
+      <w:r>
+        <w:t>init</w:t>
+      </w:r>
+      <w:proofErr w:type="spellEnd"/>
+      <w:r>
+        <w:t>_</w:t>
+      </w:r>
+      <w:proofErr w:type="gramStart"/>
+      <w:r>
+        <w:t>_(</w:t>
+      </w:r>
+      <w:proofErr w:type="gramEnd"/>
+      <w:r>
+        <w:t xml:space="preserve">) en tant que variable d’instance. Un tableau </w:t>
+      </w:r>
+      <w:proofErr w:type="spellStart"/>
+      <w:r>
+        <w:t>data_int</w:t>
+      </w:r>
+      <w:proofErr w:type="spellEnd"/>
+      <w:r>
+        <w:t xml:space="preserve"> a été créé pour y insérer les valeurs de </w:t>
+      </w:r>
+      <w:proofErr w:type="spellStart"/>
+      <w:r>
+        <w:t>data_ascii</w:t>
+      </w:r>
+      <w:proofErr w:type="spellEnd"/>
+      <w:r>
+        <w:t xml:space="preserve"> en </w:t>
+      </w:r>
+      <w:proofErr w:type="spellStart"/>
+      <w:r>
+        <w:t>int</w:t>
+      </w:r>
+      <w:proofErr w:type="spellEnd"/>
+      <w:r>
+        <w:t xml:space="preserve"> dedans. La question du traitement lors de plusieurs fichiers (comme par exemple 1 fichier par semaine donc 4-5 fichiers pour un mois à traiter) a été abordée et une modification devra être nécessaire en début du </w:t>
+      </w:r>
+      <w:proofErr w:type="spellStart"/>
+      <w:proofErr w:type="gramStart"/>
+      <w:r>
+        <w:t>readFile</w:t>
+      </w:r>
+      <w:proofErr w:type="spellEnd"/>
+      <w:r>
+        <w:t>(</w:t>
+      </w:r>
+      <w:proofErr w:type="gramEnd"/>
+      <w:r>
+        <w:t>).</w:t>
       </w:r>
     </w:p>
     <w:p>
@@ -976,13 +1082,45 @@
     </w:p>
     <w:p>
       <w:r>
-        <w:t>Faire deux algorithmes qui vont chercher les données pour un jour x et le positionner dans le tableau data_int . A cet effet, une fonction de conversion est créée avec le code déjà présent dans le programme afin de pouvoi</w:t>
+        <w:t xml:space="preserve">Faire deux algorithmes qui vont chercher les données pour un jour x et le positionner dans le tableau </w:t>
+      </w:r>
+      <w:proofErr w:type="spellStart"/>
+      <w:r>
+        <w:t>data_</w:t>
+      </w:r>
+      <w:proofErr w:type="gramStart"/>
+      <w:r>
+        <w:t>int</w:t>
+      </w:r>
+      <w:proofErr w:type="spellEnd"/>
+      <w:r>
+        <w:t xml:space="preserve"> .</w:t>
+      </w:r>
+      <w:proofErr w:type="gramEnd"/>
+      <w:r>
+        <w:t xml:space="preserve"> A cet effet, une fonction de conversion est créée avec le code déjà présent dans le programme afin de pouvoi</w:t>
       </w:r>
       <w:r>
         <w:t>r comparer les dates du fichier</w:t>
       </w:r>
       <w:r>
-        <w:t xml:space="preserve"> d’entrée (jjmmaa) et de sortie (aammjj)</w:t>
+        <w:t xml:space="preserve"> d’entrée (</w:t>
+      </w:r>
+      <w:proofErr w:type="spellStart"/>
+      <w:r>
+        <w:t>jjmmaa</w:t>
+      </w:r>
+      <w:proofErr w:type="spellEnd"/>
+      <w:r>
+        <w:t>) et de sortie (</w:t>
+      </w:r>
+      <w:proofErr w:type="spellStart"/>
+      <w:r>
+        <w:t>aammjj</w:t>
+      </w:r>
+      <w:proofErr w:type="spellEnd"/>
+      <w:r>
+        <w:t>)</w:t>
       </w:r>
     </w:p>
     <w:p>
@@ -1027,7 +1165,25 @@
     </w:p>
     <w:p>
       <w:r>
-        <w:t xml:space="preserve">Suite à la création de la fonction ReadCan(can_source), la lecture du fichier de config </w:t>
+        <w:t xml:space="preserve">Suite à la création de la fonction </w:t>
+      </w:r>
+      <w:proofErr w:type="spellStart"/>
+      <w:proofErr w:type="gramStart"/>
+      <w:r>
+        <w:t>ReadCan</w:t>
+      </w:r>
+      <w:proofErr w:type="spellEnd"/>
+      <w:r>
+        <w:t>(</w:t>
+      </w:r>
+      <w:proofErr w:type="spellStart"/>
+      <w:proofErr w:type="gramEnd"/>
+      <w:r>
+        <w:t>can_source</w:t>
+      </w:r>
+      <w:proofErr w:type="spellEnd"/>
+      <w:r>
+        <w:t xml:space="preserve">), la lecture du fichier de config </w:t>
       </w:r>
       <w:r>
         <w:t>doit se faire selon l’exemple effectué par Yves.</w:t>
@@ -1051,7 +1207,15 @@
     </w:p>
     <w:p>
       <w:r>
-        <w:t>L’organigramme fait par YM doit être mis au propre en structogramme.</w:t>
+        <w:t xml:space="preserve">L’organigramme fait par YM doit être mis au propre en </w:t>
+      </w:r>
+      <w:proofErr w:type="spellStart"/>
+      <w:r>
+        <w:t>structogramme</w:t>
+      </w:r>
+      <w:proofErr w:type="spellEnd"/>
+      <w:r>
+        <w:t>.</w:t>
       </w:r>
     </w:p>
     <w:p/>
@@ -1089,7 +1253,15 @@
     </w:p>
     <w:p>
       <w:r>
-        <w:t>Le code trouvé est trop complexe pour la simple utilisation nécessaire. On a essayé de travailler avec mais la variable « nom_fichier » qui permettait de display de quel module provient le log, était difficilement modifiable selon la classe où elle était utilisée. Je vais donc supprimer ces lignes pour remplacer avec le code d’Yves et faire appel à cette classe dans le readM720.</w:t>
+        <w:t>Le code trouvé est trop complexe pour la simple utilisation nécessaire. On a essayé de travailler avec mais la variable « </w:t>
+      </w:r>
+      <w:proofErr w:type="spellStart"/>
+      <w:r>
+        <w:t>nom_fichier</w:t>
+      </w:r>
+      <w:proofErr w:type="spellEnd"/>
+      <w:r>
+        <w:t> » qui permettait de display de quel module provient le log, était difficilement modifiable selon la classe où elle était utilisée. Je vais donc supprimer ces lignes pour remplacer avec le code d’Yves et faire appel à cette classe dans le readM720.</w:t>
       </w:r>
     </w:p>
     <w:p/>
@@ -1100,17 +1272,42 @@
           <w:sz w:val="28"/>
         </w:rPr>
       </w:pPr>
+      <w:proofErr w:type="spellStart"/>
       <w:r>
         <w:rPr>
           <w:b/>
           <w:sz w:val="28"/>
         </w:rPr>
-        <w:t>Pv du 27.05.2019</w:t>
-      </w:r>
-    </w:p>
-    <w:p>
-      <w:r>
-        <w:t xml:space="preserve">L’appel de la fonction MyLogging ne fait pas selon le code d’YM et donc que mettre une classe pour les logs n’étaient pas correctes. Pour ne pas se fatiguer à trouver une solution, j’ai proposé de faire </w:t>
+        <w:t>Pv</w:t>
+      </w:r>
+      <w:proofErr w:type="spellEnd"/>
+      <w:r>
+        <w:rPr>
+          <w:b/>
+          <w:sz w:val="28"/>
+        </w:rPr>
+        <w:t xml:space="preserve"> du 27.05.2019</w:t>
+      </w:r>
+    </w:p>
+    <w:p>
+      <w:r>
+        <w:t xml:space="preserve">L’appel de la fonction </w:t>
+      </w:r>
+      <w:proofErr w:type="spellStart"/>
+      <w:r>
+        <w:t>MyLogging</w:t>
+      </w:r>
+      <w:proofErr w:type="spellEnd"/>
+      <w:r>
+        <w:t xml:space="preserve"> ne fait pas selon le code d’YM et donc que mettre une classe pour les logs </w:t>
+      </w:r>
+      <w:proofErr w:type="gramStart"/>
+      <w:r>
+        <w:t>n’étaient</w:t>
+      </w:r>
+      <w:proofErr w:type="gramEnd"/>
+      <w:r>
+        <w:t xml:space="preserve"> pas correctes. Pour ne pas se fatiguer à trouver une solution, j’ai proposé de faire </w:t>
       </w:r>
       <w:r>
         <w:lastRenderedPageBreak/>
@@ -1147,7 +1344,23 @@
     </w:p>
     <w:p>
       <w:r>
-        <w:t>Le travail de début de conversion a été discuté afin de faire un structo. Il y aura donc 2 boucles, une for nombre de canaux et une for nbre de jour puis le tout va recopier les données dans le tableau de sortie.</w:t>
+        <w:t xml:space="preserve">Le travail de début de conversion a été discuté afin de faire un </w:t>
+      </w:r>
+      <w:proofErr w:type="spellStart"/>
+      <w:r>
+        <w:t>structo</w:t>
+      </w:r>
+      <w:proofErr w:type="spellEnd"/>
+      <w:r>
+        <w:t xml:space="preserve">. Il y aura donc 2 boucles, une for nombre de canaux et une for </w:t>
+      </w:r>
+      <w:proofErr w:type="spellStart"/>
+      <w:r>
+        <w:t>nbre</w:t>
+      </w:r>
+      <w:proofErr w:type="spellEnd"/>
+      <w:r>
+        <w:t xml:space="preserve"> de jour puis le tout va recopier les données dans le tableau de sortie.</w:t>
       </w:r>
     </w:p>
     <w:p/>
@@ -1168,7 +1381,31 @@
     </w:p>
     <w:p>
       <w:r>
-        <w:t>Le structo a été revu et accepté. Un test concernant le nbre de canaux a été abordé mais comme ce test fait déjà l’objet de la boucle principale, il n’a pas lieu d’être en fin de boucle. La mise au propre et la codification du structo peut être amorcé</w:t>
+        <w:t xml:space="preserve">Le </w:t>
+      </w:r>
+      <w:proofErr w:type="spellStart"/>
+      <w:r>
+        <w:t>structo</w:t>
+      </w:r>
+      <w:proofErr w:type="spellEnd"/>
+      <w:r>
+        <w:t xml:space="preserve"> a été revu et accepté. Un test concernant le </w:t>
+      </w:r>
+      <w:proofErr w:type="spellStart"/>
+      <w:r>
+        <w:t>nbre</w:t>
+      </w:r>
+      <w:proofErr w:type="spellEnd"/>
+      <w:r>
+        <w:t xml:space="preserve"> de canaux a été abordé mais comme ce test fait déjà l’objet de la boucle principale, il n’a pas lieu d’être en fin de boucle. La mise au propre et la codification du </w:t>
+      </w:r>
+      <w:proofErr w:type="spellStart"/>
+      <w:r>
+        <w:t>structo</w:t>
+      </w:r>
+      <w:proofErr w:type="spellEnd"/>
+      <w:r>
+        <w:t xml:space="preserve"> peut être amorcé</w:t>
       </w:r>
       <w:r>
         <w:t>e</w:t>
@@ -1195,15 +1432,66 @@
     </w:p>
     <w:p>
       <w:r>
-        <w:t>Suite au contrôle des structos, il manquait l’instanciation des variables en début des fonctions, les paramètres nécessaires à l’appel de la fonction secondaire</w:t>
+        <w:t xml:space="preserve">Suite au contrôle des </w:t>
+      </w:r>
+      <w:proofErr w:type="spellStart"/>
+      <w:r>
+        <w:t>structos</w:t>
+      </w:r>
+      <w:proofErr w:type="spellEnd"/>
+      <w:r>
+        <w:t>, il manquait l’instanciation des variables en début des fonctions, les paramètres nécessaires à l’appel de la fonction secondaire</w:t>
       </w:r>
       <w:r>
         <w:t xml:space="preserve"> ainsi que le</w:t>
+      </w:r>
+      <w:r>
+        <w:t xml:space="preserve"> renommage de certaines variables/fonction. Puis la seconde fonction était et incomplète. Nous l’avons refaite et j’ai remis au propre les 2 </w:t>
+      </w:r>
+      <w:proofErr w:type="spellStart"/>
+      <w:r>
+        <w:t>structos</w:t>
+      </w:r>
+      <w:proofErr w:type="spellEnd"/>
+      <w:r>
+        <w:t xml:space="preserve"> pour vérification.</w:t>
+      </w:r>
+    </w:p>
+    <w:p/>
+    <w:p>
+      <w:pPr>
+        <w:rPr>
+          <w:b/>
+          <w:sz w:val="28"/>
+        </w:rPr>
+      </w:pPr>
+      <w:r>
+        <w:rPr>
+          <w:b/>
+          <w:sz w:val="28"/>
+        </w:rPr>
+        <w:t>PV du 25.06.2019</w:t>
+      </w:r>
+    </w:p>
+    <w:p>
+      <w:r>
+        <w:t>Le programme fonctionne et la conversion est opérationnelle. La mise en place d’un organigramme est à effectuer afin d’avoir une aperçu général du programme</w:t>
+      </w:r>
+      <w:r>
+        <w:t xml:space="preserve">. Suite à la correction de ce dernier, je peux me mettre à la construction du </w:t>
+      </w:r>
+      <w:proofErr w:type="gramStart"/>
+      <w:r>
+        <w:t>mai</w:t>
       </w:r>
       <w:bookmarkStart w:id="8" w:name="_GoBack"/>
       <w:bookmarkEnd w:id="8"/>
       <w:r>
-        <w:t xml:space="preserve"> renommage de certaines variables/fonction. Puis la seconde fonction était et incomplète. Nous l’avons refaite et j’ai remis au propre les 2 structos pour vérification.</w:t>
+        <w:t>n(</w:t>
+      </w:r>
+      <w:proofErr w:type="gramEnd"/>
+      <w:r>
+        <w:t>).</w:t>
       </w:r>
     </w:p>
     <w:sectPr>
@@ -2444,7 +2732,7 @@
 </file>
 
 <file path=customXml/itemProps1.xml><?xml version="1.0" encoding="utf-8"?>
-<ds:datastoreItem xmlns:ds="http://schemas.openxmlformats.org/officeDocument/2006/customXml" ds:itemID="{40DA4136-4575-4CAF-97DB-A4727E43E7DD}">
+<ds:datastoreItem xmlns:ds="http://schemas.openxmlformats.org/officeDocument/2006/customXml" ds:itemID="{7A445A4C-2AC6-4903-BA1A-0C3A6082FB37}">
   <ds:schemaRefs>
     <ds:schemaRef ds:uri="http://schemas.openxmlformats.org/officeDocument/2006/bibliography"/>
   </ds:schemaRefs>

</xml_diff>

<commit_message>
appel depuis le main fonction avec fichier config selon les canaux
</commit_message>
<xml_diff>
--- a/Python/Autre/PV Count_Converter.docx
+++ b/Python/Autre/PV Count_Converter.docx
@@ -1482,16 +1482,103 @@
       </w:r>
       <w:proofErr w:type="gramStart"/>
       <w:r>
-        <w:t>mai</w:t>
+        <w:t>main(</w:t>
+      </w:r>
+      <w:proofErr w:type="gramEnd"/>
+      <w:r>
+        <w:t>).</w:t>
+      </w:r>
+    </w:p>
+    <w:p/>
+    <w:p>
+      <w:pPr>
+        <w:rPr>
+          <w:b/>
+          <w:sz w:val="28"/>
+        </w:rPr>
+      </w:pPr>
+      <w:r>
+        <w:rPr>
+          <w:b/>
+          <w:sz w:val="28"/>
+        </w:rPr>
+        <w:t>PV du 03</w:t>
+      </w:r>
+      <w:r>
+        <w:rPr>
+          <w:b/>
+          <w:sz w:val="28"/>
+        </w:rPr>
+        <w:t>.07.2019</w:t>
+      </w:r>
+    </w:p>
+    <w:p>
+      <w:r>
+        <w:t xml:space="preserve">La liste des tests a été dressée. YM a demandé de </w:t>
+      </w:r>
+      <w:r>
+        <w:t>diviser</w:t>
+      </w:r>
+      <w:r>
+        <w:t xml:space="preserve"> </w:t>
+      </w:r>
+      <w:r>
+        <w:t>chaque point en 3 partie : « Test », « Condition de test » et « Résultat obtenu ». J’ai donc fait un tableau puis nous l’avons corrigé.</w:t>
+      </w:r>
+    </w:p>
+    <w:p/>
+    <w:p>
+      <w:pPr>
+        <w:rPr>
+          <w:b/>
+          <w:sz w:val="28"/>
+        </w:rPr>
+      </w:pPr>
+      <w:r>
+        <w:rPr>
+          <w:b/>
+          <w:sz w:val="28"/>
+        </w:rPr>
+        <w:t>PV du 04.07.2019</w:t>
+      </w:r>
+    </w:p>
+    <w:p>
+      <w:r>
+        <w:t xml:space="preserve">Concernant le fichier de config, il y en aura qu’un seul à la racine des dossiers de données de tous les compteurs. La fonction </w:t>
+      </w:r>
+      <w:proofErr w:type="spellStart"/>
+      <w:r>
+        <w:t>set_config</w:t>
+      </w:r>
+      <w:proofErr w:type="spellEnd"/>
+      <w:r>
+        <w:t xml:space="preserve"> sera appelée avant </w:t>
+      </w:r>
+      <w:r>
+        <w:t>le</w:t>
+      </w:r>
+      <w:r>
+        <w:t xml:space="preserve"> lancement du programme</w:t>
+      </w:r>
+      <w:r>
+        <w:t xml:space="preserve"> afin de</w:t>
+      </w:r>
+      <w:r>
+        <w:t xml:space="preserve"> setter la configuration des ca</w:t>
+      </w:r>
+      <w:r>
+        <w:t>naux. Puis au lancement de la conversion, le n° du comp</w:t>
+      </w:r>
+      <w:r>
+        <w:t>teur sera inséré dans la clé « compteur »</w:t>
       </w:r>
       <w:bookmarkStart w:id="8" w:name="_GoBack"/>
       <w:bookmarkEnd w:id="8"/>
       <w:r>
-        <w:t>n(</w:t>
-      </w:r>
-      <w:proofErr w:type="gramEnd"/>
-      <w:r>
-        <w:t>).</w:t>
+        <w:t xml:space="preserve">, précédemment </w:t>
+      </w:r>
+      <w:r>
+        <w:t>récupéré dans les données en-tête.</w:t>
       </w:r>
     </w:p>
     <w:sectPr>
@@ -2732,7 +2819,7 @@
 </file>
 
 <file path=customXml/itemProps1.xml><?xml version="1.0" encoding="utf-8"?>
-<ds:datastoreItem xmlns:ds="http://schemas.openxmlformats.org/officeDocument/2006/customXml" ds:itemID="{7A445A4C-2AC6-4903-BA1A-0C3A6082FB37}">
+<ds:datastoreItem xmlns:ds="http://schemas.openxmlformats.org/officeDocument/2006/customXml" ds:itemID="{276A6EF0-222C-4DAE-A47F-CF199BE1C8F0}">
   <ds:schemaRefs>
     <ds:schemaRef ds:uri="http://schemas.openxmlformats.org/officeDocument/2006/bibliography"/>
   </ds:schemaRefs>

</xml_diff>

<commit_message>
Programme oppérationnel avec correction YM des commentaires.
</commit_message>
<xml_diff>
--- a/Python/Autre/PV Count_Converter.docx
+++ b/Python/Autre/PV Count_Converter.docx
@@ -1066,6 +1066,7 @@
     </w:p>
     <w:p>
       <w:r>
+        <w:lastRenderedPageBreak/>
         <w:t>Une fonction qui créera le tableau de sortie va être codée.</w:t>
       </w:r>
     </w:p>
@@ -1291,6 +1292,7 @@
     </w:p>
     <w:p>
       <w:r>
+        <w:lastRenderedPageBreak/>
         <w:t xml:space="preserve">L’appel de la fonction </w:t>
       </w:r>
       <w:proofErr w:type="spellStart"/>
@@ -1307,11 +1309,7 @@
       </w:r>
       <w:proofErr w:type="gramEnd"/>
       <w:r>
-        <w:t xml:space="preserve"> pas correctes. Pour ne pas se fatiguer à trouver une solution, j’ai proposé de faire </w:t>
-      </w:r>
-      <w:r>
-        <w:lastRenderedPageBreak/>
-        <w:t>une ligne de log pour chaque classe et ne pas faire appel à une instanciation. YM a demandé de faire une ligne de log sur la readM720 et on implémentera plus tard si nécessaire d’autres lignes dans les autre</w:t>
+        <w:t xml:space="preserve"> pas correctes. Pour ne pas se fatiguer à trouver une solution, j’ai proposé de faire une ligne de log pour chaque classe et ne pas faire appel à une instanciation. YM a demandé de faire une ligne de log sur la readM720 et on implémentera plus tard si nécessaire d’autres lignes dans les autre</w:t>
       </w:r>
       <w:r>
         <w:t>s</w:t>
@@ -1564,23 +1562,54 @@
         <w:t xml:space="preserve"> afin de</w:t>
       </w:r>
       <w:r>
-        <w:t xml:space="preserve"> setter la configuration des ca</w:t>
+        <w:t xml:space="preserve"> setter la </w:t>
+      </w:r>
+      <w:r>
+        <w:lastRenderedPageBreak/>
+        <w:t>configuration des ca</w:t>
       </w:r>
       <w:r>
         <w:t>naux. Puis au lancement de la conversion, le n° du comp</w:t>
       </w:r>
       <w:r>
         <w:t>teur sera inséré dans la clé « compteur »</w:t>
+      </w:r>
+      <w:r>
+        <w:t xml:space="preserve">, précédemment </w:t>
+      </w:r>
+      <w:r>
+        <w:t>récupéré dans les données en-tête.</w:t>
+      </w:r>
+    </w:p>
+    <w:p>
+      <w:pPr>
+        <w:rPr>
+          <w:b/>
+          <w:sz w:val="28"/>
+        </w:rPr>
+      </w:pPr>
+      <w:r>
+        <w:rPr>
+          <w:b/>
+          <w:sz w:val="28"/>
+        </w:rPr>
+        <w:t>PV du 16.08.2019</w:t>
+      </w:r>
+    </w:p>
+    <w:p>
+      <w:r>
+        <w:t>Suite au point d’hier et après avoir montré le programme à DT, plusieurs points restent à corriger/modifier et il a été rajouté qu’il faut créer un batch q</w:t>
       </w:r>
       <w:bookmarkStart w:id="8" w:name="_GoBack"/>
       <w:bookmarkEnd w:id="8"/>
       <w:r>
-        <w:t xml:space="preserve">, précédemment </w:t>
-      </w:r>
-      <w:r>
-        <w:t>récupéré dans les données en-tête.</w:t>
-      </w:r>
-    </w:p>
+        <w:t>ui va setter le lien de python aux variables d’environnement, imprimer le tableau de sortie, cellules par cellules et non pas lignes par lignes et au moment de l’impression insérer la date complète au bon format (donc mettre la variable jour, mois et année en global)</w:t>
+      </w:r>
+      <w:r>
+        <w:t>. Actuellement le fichier de sortie est séparé avec des espaces et lorsqu’il y a + de 3 caractères par cellules, un espace est ajouter à chaque cellule, ce qui décale visuellement les colonnes de certaines lignes.</w:t>
+      </w:r>
+    </w:p>
+    <w:p/>
     <w:sectPr>
       <w:headerReference w:type="default" r:id="rId8"/>
       <w:footerReference w:type="default" r:id="rId9"/>
@@ -1690,7 +1719,7 @@
                 <w:bCs/>
                 <w:noProof/>
               </w:rPr>
-              <w:t>4</w:t>
+              <w:t>3</w:t>
             </w:r>
             <w:r>
               <w:rPr>
@@ -1738,7 +1767,7 @@
                 <w:bCs/>
                 <w:noProof/>
               </w:rPr>
-              <w:t>4</w:t>
+              <w:t>5</w:t>
             </w:r>
             <w:r>
               <w:rPr>
@@ -1784,6 +1813,11 @@
 
 <file path=word/header1.xml><?xml version="1.0" encoding="utf-8"?>
 <w:hdr xmlns:wpc="http://schemas.microsoft.com/office/word/2010/wordprocessingCanvas" xmlns:mc="http://schemas.openxmlformats.org/markup-compatibility/2006" xmlns:o="urn:schemas-microsoft-com:office:office" xmlns:r="http://schemas.openxmlformats.org/officeDocument/2006/relationships" xmlns:m="http://schemas.openxmlformats.org/officeDocument/2006/math" xmlns:v="urn:schemas-microsoft-com:vml" xmlns:wp14="http://schemas.microsoft.com/office/word/2010/wordprocessingDrawing" xmlns:wp="http://schemas.openxmlformats.org/drawingml/2006/wordprocessingDrawing" xmlns:w10="urn:schemas-microsoft-com:office:word" xmlns:w="http://schemas.openxmlformats.org/wordprocessingml/2006/main" xmlns:w14="http://schemas.microsoft.com/office/word/2010/wordml" xmlns:w15="http://schemas.microsoft.com/office/word/2012/wordml" xmlns:wpg="http://schemas.microsoft.com/office/word/2010/wordprocessingGroup" xmlns:wpi="http://schemas.microsoft.com/office/word/2010/wordprocessingInk" xmlns:wne="http://schemas.microsoft.com/office/word/2006/wordml" xmlns:wps="http://schemas.microsoft.com/office/word/2010/wordprocessingShape" mc:Ignorable="w14 w15 wp14">
+  <w:p>
+    <w:pPr>
+      <w:pStyle w:val="En-tte"/>
+    </w:pPr>
+  </w:p>
   <w:p>
     <w:pPr>
       <w:pStyle w:val="En-tte"/>
@@ -2819,7 +2853,7 @@
 </file>
 
 <file path=customXml/itemProps1.xml><?xml version="1.0" encoding="utf-8"?>
-<ds:datastoreItem xmlns:ds="http://schemas.openxmlformats.org/officeDocument/2006/customXml" ds:itemID="{276A6EF0-222C-4DAE-A47F-CF199BE1C8F0}">
+<ds:datastoreItem xmlns:ds="http://schemas.openxmlformats.org/officeDocument/2006/customXml" ds:itemID="{E086129F-9F5A-48F6-8E20-22223E85F12C}">
   <ds:schemaRefs>
     <ds:schemaRef ds:uri="http://schemas.openxmlformats.org/officeDocument/2006/bibliography"/>
   </ds:schemaRefs>

</xml_diff>